<commit_message>
22nd Sep 2019_ Maps and Weakmaps
22nd Sep 2019_ Maps and Weakmaps
</commit_message>
<xml_diff>
--- a/JavascriptMasterclass_2019_Notes.docx
+++ b/JavascriptMasterclass_2019_Notes.docx
@@ -2944,9 +2944,647 @@
     <w:p/>
     <w:p>
       <w:r>
-        <w:t>One important point about set is It does not have ordering and it also doesn’t have methods such as sort.</w:t>
+        <w:t xml:space="preserve">One important point about set is </w:t>
+      </w:r>
+      <w:proofErr w:type="gramStart"/>
+      <w:r>
+        <w:t>It</w:t>
+      </w:r>
+      <w:proofErr w:type="gramEnd"/>
+      <w:r>
+        <w:t xml:space="preserve"> does not have ordering and it also doesn’t have methods such as sort.</w:t>
       </w:r>
     </w:p>
+    <w:p/>
+    <w:p>
+      <w:r>
+        <w:lastRenderedPageBreak/>
+        <w:t>22</w:t>
+      </w:r>
+      <w:r>
+        <w:rPr>
+          <w:vertAlign w:val="superscript"/>
+        </w:rPr>
+        <w:t>nd</w:t>
+      </w:r>
+      <w:r>
+        <w:t xml:space="preserve"> Sep 2019 | </w:t>
+      </w:r>
+      <w:r>
+        <w:t>Sunday</w:t>
+      </w:r>
+    </w:p>
+    <w:p>
+      <w:r>
+        <w:t xml:space="preserve">Maps and </w:t>
+      </w:r>
+      <w:proofErr w:type="spellStart"/>
+      <w:proofErr w:type="gramStart"/>
+      <w:r>
+        <w:t>WeakMaps</w:t>
+      </w:r>
+      <w:proofErr w:type="spellEnd"/>
+      <w:r>
+        <w:t xml:space="preserve">  (</w:t>
+      </w:r>
+      <w:proofErr w:type="gramEnd"/>
+      <w:r>
+        <w:t>ES6 feature)</w:t>
+      </w:r>
+    </w:p>
+    <w:p>
+      <w:proofErr w:type="gramStart"/>
+      <w:r>
+        <w:t>If we try to use object as a key.</w:t>
+      </w:r>
+      <w:proofErr w:type="gramEnd"/>
+      <w:r>
+        <w:t xml:space="preserve"> In below example we are doing that</w:t>
+      </w:r>
+    </w:p>
+    <w:p>
+      <w:r>
+        <w:rPr>
+          <w:noProof/>
+          <w:lang w:eastAsia="en-PH"/>
+        </w:rPr>
+        <w:drawing>
+          <wp:inline distT="0" distB="0" distL="0" distR="0">
+            <wp:extent cx="5943600" cy="2964639"/>
+            <wp:effectExtent l="19050" t="0" r="0" b="0"/>
+            <wp:docPr id="5" name="Picture 1"/>
+            <wp:cNvGraphicFramePr>
+              <a:graphicFrameLocks xmlns:a="http://schemas.openxmlformats.org/drawingml/2006/main" noChangeAspect="1"/>
+            </wp:cNvGraphicFramePr>
+            <a:graphic xmlns:a="http://schemas.openxmlformats.org/drawingml/2006/main">
+              <a:graphicData uri="http://schemas.openxmlformats.org/drawingml/2006/picture">
+                <pic:pic xmlns:pic="http://schemas.openxmlformats.org/drawingml/2006/picture">
+                  <pic:nvPicPr>
+                    <pic:cNvPr id="0" name="Picture 1"/>
+                    <pic:cNvPicPr>
+                      <a:picLocks noChangeAspect="1" noChangeArrowheads="1"/>
+                    </pic:cNvPicPr>
+                  </pic:nvPicPr>
+                  <pic:blipFill>
+                    <a:blip r:embed="rId11" cstate="print"/>
+                    <a:srcRect/>
+                    <a:stretch>
+                      <a:fillRect/>
+                    </a:stretch>
+                  </pic:blipFill>
+                  <pic:spPr bwMode="auto">
+                    <a:xfrm>
+                      <a:off x="0" y="0"/>
+                      <a:ext cx="5943600" cy="2964639"/>
+                    </a:xfrm>
+                    <a:prstGeom prst="rect">
+                      <a:avLst/>
+                    </a:prstGeom>
+                    <a:noFill/>
+                    <a:ln w="9525">
+                      <a:noFill/>
+                      <a:miter lim="800000"/>
+                      <a:headEnd/>
+                      <a:tailEnd/>
+                    </a:ln>
+                  </pic:spPr>
+                </pic:pic>
+              </a:graphicData>
+            </a:graphic>
+          </wp:inline>
+        </w:drawing>
+      </w:r>
+    </w:p>
+    <w:p>
+      <w:r>
+        <w:t xml:space="preserve">In above example, we have only one object and that is the last one. That is because in typical JavaScript object, it can hold only one object as a key. </w:t>
+      </w:r>
+      <w:r>
+        <w:t xml:space="preserve">So in recent version they </w:t>
+      </w:r>
+      <w:r>
+        <w:t>introduced</w:t>
+      </w:r>
+      <w:r>
+        <w:t xml:space="preserve"> Maps and </w:t>
+      </w:r>
+      <w:proofErr w:type="spellStart"/>
+      <w:r>
+        <w:t>Weakmaps</w:t>
+      </w:r>
+      <w:proofErr w:type="spellEnd"/>
+      <w:r>
+        <w:t>.</w:t>
+      </w:r>
+    </w:p>
+    <w:p>
+      <w:r>
+        <w:rPr>
+          <w:noProof/>
+          <w:lang w:eastAsia="en-PH"/>
+        </w:rPr>
+        <w:drawing>
+          <wp:inline distT="0" distB="0" distL="0" distR="0">
+            <wp:extent cx="5943600" cy="3166548"/>
+            <wp:effectExtent l="19050" t="0" r="0" b="0"/>
+            <wp:docPr id="6" name="Picture 4"/>
+            <wp:cNvGraphicFramePr>
+              <a:graphicFrameLocks xmlns:a="http://schemas.openxmlformats.org/drawingml/2006/main" noChangeAspect="1"/>
+            </wp:cNvGraphicFramePr>
+            <a:graphic xmlns:a="http://schemas.openxmlformats.org/drawingml/2006/main">
+              <a:graphicData uri="http://schemas.openxmlformats.org/drawingml/2006/picture">
+                <pic:pic xmlns:pic="http://schemas.openxmlformats.org/drawingml/2006/picture">
+                  <pic:nvPicPr>
+                    <pic:cNvPr id="0" name="Picture 4"/>
+                    <pic:cNvPicPr>
+                      <a:picLocks noChangeAspect="1" noChangeArrowheads="1"/>
+                    </pic:cNvPicPr>
+                  </pic:nvPicPr>
+                  <pic:blipFill>
+                    <a:blip r:embed="rId12" cstate="print"/>
+                    <a:srcRect/>
+                    <a:stretch>
+                      <a:fillRect/>
+                    </a:stretch>
+                  </pic:blipFill>
+                  <pic:spPr bwMode="auto">
+                    <a:xfrm>
+                      <a:off x="0" y="0"/>
+                      <a:ext cx="5943600" cy="3166548"/>
+                    </a:xfrm>
+                    <a:prstGeom prst="rect">
+                      <a:avLst/>
+                    </a:prstGeom>
+                    <a:noFill/>
+                    <a:ln w="9525">
+                      <a:noFill/>
+                      <a:miter lim="800000"/>
+                      <a:headEnd/>
+                      <a:tailEnd/>
+                    </a:ln>
+                  </pic:spPr>
+                </pic:pic>
+              </a:graphicData>
+            </a:graphic>
+          </wp:inline>
+        </w:drawing>
+      </w:r>
+    </w:p>
+    <w:p>
+      <w:r>
+        <w:t xml:space="preserve">Example of Map </w:t>
+      </w:r>
+      <w:proofErr w:type="spellStart"/>
+      <w:r>
+        <w:t>datastructure</w:t>
+      </w:r>
+      <w:proofErr w:type="spellEnd"/>
+      <w:r>
+        <w:t>-</w:t>
+      </w:r>
+    </w:p>
+    <w:tbl>
+      <w:tblPr>
+        <w:tblStyle w:val="TableGrid"/>
+        <w:tblW w:w="0" w:type="auto"/>
+        <w:tblLook w:val="04A0"/>
+      </w:tblPr>
+      <w:tblGrid>
+        <w:gridCol w:w="9576"/>
+      </w:tblGrid>
+      <w:tr>
+        <w:tc>
+          <w:tcPr>
+            <w:tcW w:w="9576" w:type="dxa"/>
+          </w:tcPr>
+          <w:p/>
+          <w:p>
+            <w:r>
+              <w:t xml:space="preserve">//const </w:t>
+            </w:r>
+            <w:proofErr w:type="spellStart"/>
+            <w:r>
+              <w:t>obj</w:t>
+            </w:r>
+            <w:proofErr w:type="spellEnd"/>
+            <w:r>
+              <w:t>={};</w:t>
+            </w:r>
+          </w:p>
+          <w:p>
+            <w:r>
+              <w:t xml:space="preserve">const </w:t>
+            </w:r>
+            <w:proofErr w:type="spellStart"/>
+            <w:r>
+              <w:t>obj</w:t>
+            </w:r>
+            <w:proofErr w:type="spellEnd"/>
+            <w:r>
+              <w:t>=new Map();</w:t>
+            </w:r>
+          </w:p>
+          <w:p/>
+          <w:p>
+            <w:r>
+              <w:t>let key1={};</w:t>
+            </w:r>
+          </w:p>
+          <w:p/>
+          <w:p>
+            <w:r>
+              <w:t>let key2={name: "john"};</w:t>
+            </w:r>
+          </w:p>
+          <w:p/>
+          <w:p>
+            <w:r>
+              <w:t>let key3= {num:1};</w:t>
+            </w:r>
+          </w:p>
+          <w:p/>
+          <w:p>
+            <w:r>
+              <w:t>//</w:t>
+            </w:r>
+            <w:proofErr w:type="spellStart"/>
+            <w:r>
+              <w:t>obj</w:t>
+            </w:r>
+            <w:proofErr w:type="spellEnd"/>
+            <w:r>
+              <w:t>[key1]="val1";</w:t>
+            </w:r>
+          </w:p>
+          <w:p>
+            <w:r>
+              <w:t>//</w:t>
+            </w:r>
+            <w:proofErr w:type="spellStart"/>
+            <w:r>
+              <w:t>obj</w:t>
+            </w:r>
+            <w:proofErr w:type="spellEnd"/>
+            <w:r>
+              <w:t>[key2]="val2";</w:t>
+            </w:r>
+          </w:p>
+          <w:p>
+            <w:r>
+              <w:t>//</w:t>
+            </w:r>
+            <w:proofErr w:type="spellStart"/>
+            <w:r>
+              <w:t>obj</w:t>
+            </w:r>
+            <w:proofErr w:type="spellEnd"/>
+            <w:r>
+              <w:t>[key3]="val3";</w:t>
+            </w:r>
+          </w:p>
+          <w:p/>
+          <w:p>
+            <w:r>
+              <w:t>/*</w:t>
+            </w:r>
+          </w:p>
+          <w:p>
+            <w:proofErr w:type="spellStart"/>
+            <w:r>
+              <w:t>obj.set</w:t>
+            </w:r>
+            <w:proofErr w:type="spellEnd"/>
+            <w:r>
+              <w:t>(key1,"val1");</w:t>
+            </w:r>
+          </w:p>
+          <w:p>
+            <w:proofErr w:type="spellStart"/>
+            <w:r>
+              <w:t>obj.set</w:t>
+            </w:r>
+            <w:proofErr w:type="spellEnd"/>
+            <w:r>
+              <w:t>(key2,"val2");</w:t>
+            </w:r>
+          </w:p>
+          <w:p>
+            <w:proofErr w:type="spellStart"/>
+            <w:r>
+              <w:t>obj.set</w:t>
+            </w:r>
+            <w:proofErr w:type="spellEnd"/>
+            <w:r>
+              <w:t>(key3,"val3");</w:t>
+            </w:r>
+          </w:p>
+          <w:p>
+            <w:r>
+              <w:t>*/</w:t>
+            </w:r>
+          </w:p>
+          <w:p>
+            <w:r>
+              <w:t>//Or use method chaining syntax like below</w:t>
+            </w:r>
+          </w:p>
+          <w:p>
+            <w:proofErr w:type="spellStart"/>
+            <w:r>
+              <w:t>obj.set</w:t>
+            </w:r>
+            <w:proofErr w:type="spellEnd"/>
+            <w:r>
+              <w:t>(key1,"val1").set(key2,"val2").set(key3,"val3");</w:t>
+            </w:r>
+          </w:p>
+          <w:p/>
+          <w:p>
+            <w:r>
+              <w:t>console.log(</w:t>
+            </w:r>
+            <w:proofErr w:type="spellStart"/>
+            <w:r>
+              <w:t>obj</w:t>
+            </w:r>
+            <w:proofErr w:type="spellEnd"/>
+            <w:r>
+              <w:t>);</w:t>
+            </w:r>
+          </w:p>
+          <w:p/>
+          <w:p>
+            <w:r>
+              <w:t xml:space="preserve">/*  </w:t>
+            </w:r>
+          </w:p>
+          <w:p>
+            <w:r>
+              <w:t>Map(3) {{…} =&gt; "val1", {…} =&gt; "val2", {…} =&gt; "val3"}size: (...)__proto__: Map[[Entries]]: Array(3)0: {Object =&gt; "val1"}1: {Object =&gt; "val2"}2: {Object =&gt; "val3"}length: 3</w:t>
+            </w:r>
+          </w:p>
+          <w:p>
+            <w:r>
+              <w:t>*/</w:t>
+            </w:r>
+          </w:p>
+          <w:p/>
+          <w:p>
+            <w:r>
+              <w:t>console.log(</w:t>
+            </w:r>
+            <w:proofErr w:type="spellStart"/>
+            <w:r>
+              <w:t>obj.get</w:t>
+            </w:r>
+            <w:proofErr w:type="spellEnd"/>
+            <w:r>
+              <w:t>(key2)); // Output- "val2"</w:t>
+            </w:r>
+          </w:p>
+          <w:p/>
+          <w:p>
+            <w:r>
+              <w:t xml:space="preserve">//If we have empty object then we will get undefined as an </w:t>
+            </w:r>
+            <w:proofErr w:type="spellStart"/>
+            <w:r>
+              <w:t>output.Since</w:t>
+            </w:r>
+            <w:proofErr w:type="spellEnd"/>
+            <w:r>
+              <w:t xml:space="preserve"> object is a reference type.</w:t>
+            </w:r>
+          </w:p>
+          <w:p/>
+          <w:p>
+            <w:r>
+              <w:t xml:space="preserve">//To </w:t>
+            </w:r>
+            <w:proofErr w:type="spellStart"/>
+            <w:r>
+              <w:t>interate</w:t>
+            </w:r>
+            <w:proofErr w:type="spellEnd"/>
+            <w:r>
+              <w:t xml:space="preserve"> - we can see Symbol </w:t>
+            </w:r>
+            <w:proofErr w:type="spellStart"/>
+            <w:r>
+              <w:t>iterator</w:t>
+            </w:r>
+            <w:proofErr w:type="spellEnd"/>
+            <w:r>
+              <w:t xml:space="preserve"> property in proto hence we can use for of </w:t>
+            </w:r>
+          </w:p>
+          <w:p>
+            <w:r>
+              <w:t>/*</w:t>
+            </w:r>
+          </w:p>
+          <w:p>
+            <w:r>
+              <w:t xml:space="preserve">for(let entry of </w:t>
+            </w:r>
+            <w:proofErr w:type="spellStart"/>
+            <w:r>
+              <w:t>obj</w:t>
+            </w:r>
+            <w:proofErr w:type="spellEnd"/>
+            <w:r>
+              <w:t>){</w:t>
+            </w:r>
+          </w:p>
+          <w:p>
+            <w:r>
+              <w:t xml:space="preserve">  console.log(entry);</w:t>
+            </w:r>
+          </w:p>
+          <w:p>
+            <w:r>
+              <w:t xml:space="preserve">} </w:t>
+            </w:r>
+          </w:p>
+          <w:p>
+            <w:r>
+              <w:t>*/</w:t>
+            </w:r>
+          </w:p>
+          <w:p>
+            <w:r>
+              <w:t>/</w:t>
+            </w:r>
+          </w:p>
+          <w:p/>
+        </w:tc>
+      </w:tr>
+    </w:tbl>
+    <w:p/>
+    <w:p>
+      <w:r>
+        <w:t xml:space="preserve">Example of </w:t>
+      </w:r>
+      <w:proofErr w:type="spellStart"/>
+      <w:r>
+        <w:t>WeakMap</w:t>
+      </w:r>
+      <w:proofErr w:type="spellEnd"/>
+      <w:r>
+        <w:t xml:space="preserve"> </w:t>
+      </w:r>
+      <w:proofErr w:type="spellStart"/>
+      <w:r>
+        <w:t>datastructure</w:t>
+      </w:r>
+      <w:proofErr w:type="spellEnd"/>
+      <w:r>
+        <w:t>-</w:t>
+      </w:r>
+    </w:p>
+    <w:tbl>
+      <w:tblPr>
+        <w:tblStyle w:val="TableGrid"/>
+        <w:tblW w:w="0" w:type="auto"/>
+        <w:tblLook w:val="04A0"/>
+      </w:tblPr>
+      <w:tblGrid>
+        <w:gridCol w:w="9576"/>
+      </w:tblGrid>
+      <w:tr>
+        <w:tc>
+          <w:tcPr>
+            <w:tcW w:w="9576" w:type="dxa"/>
+          </w:tcPr>
+          <w:p/>
+          <w:p/>
+          <w:p>
+            <w:r>
+              <w:t xml:space="preserve">const </w:t>
+            </w:r>
+            <w:proofErr w:type="spellStart"/>
+            <w:r>
+              <w:t>obj</w:t>
+            </w:r>
+            <w:proofErr w:type="spellEnd"/>
+            <w:r>
+              <w:t xml:space="preserve">=new </w:t>
+            </w:r>
+            <w:proofErr w:type="spellStart"/>
+            <w:r>
+              <w:t>WeakMap</w:t>
+            </w:r>
+            <w:proofErr w:type="spellEnd"/>
+            <w:r>
+              <w:t>();</w:t>
+            </w:r>
+          </w:p>
+          <w:p/>
+          <w:p>
+            <w:r>
+              <w:t>let key1={};</w:t>
+            </w:r>
+          </w:p>
+          <w:p/>
+          <w:p>
+            <w:r>
+              <w:t>let key2={name: "john"};</w:t>
+            </w:r>
+          </w:p>
+          <w:p/>
+          <w:p>
+            <w:r>
+              <w:t>let key3= {num:1};</w:t>
+            </w:r>
+          </w:p>
+          <w:p/>
+          <w:p/>
+          <w:p>
+            <w:proofErr w:type="spellStart"/>
+            <w:r>
+              <w:t>obj.set</w:t>
+            </w:r>
+            <w:proofErr w:type="spellEnd"/>
+            <w:r>
+              <w:t>(key1,"val1").set(key2,"val2").set(key3,"val3");</w:t>
+            </w:r>
+          </w:p>
+          <w:p>
+            <w:r>
+              <w:t>key1=null;</w:t>
+            </w:r>
+          </w:p>
+          <w:p/>
+          <w:p>
+            <w:r>
+              <w:t>//If we set a key as null still we can see the key1 is there. for that they introduce</w:t>
+            </w:r>
+          </w:p>
+          <w:p>
+            <w:r>
+              <w:t xml:space="preserve">//new </w:t>
+            </w:r>
+            <w:proofErr w:type="spellStart"/>
+            <w:r>
+              <w:t>datastructure</w:t>
+            </w:r>
+            <w:proofErr w:type="spellEnd"/>
+            <w:r>
+              <w:t xml:space="preserve"> called </w:t>
+            </w:r>
+            <w:proofErr w:type="spellStart"/>
+            <w:r>
+              <w:t>WeakMap</w:t>
+            </w:r>
+            <w:proofErr w:type="spellEnd"/>
+          </w:p>
+          <w:p/>
+          <w:p>
+            <w:r>
+              <w:t>console.log(</w:t>
+            </w:r>
+            <w:proofErr w:type="spellStart"/>
+            <w:r>
+              <w:t>obj.get</w:t>
+            </w:r>
+            <w:proofErr w:type="spellEnd"/>
+            <w:r>
+              <w:t>(key1));  //Output- undefined</w:t>
+            </w:r>
+          </w:p>
+          <w:p/>
+          <w:p>
+            <w:r>
+              <w:t xml:space="preserve">//Note- There is rare scenario where we need </w:t>
+            </w:r>
+            <w:proofErr w:type="spellStart"/>
+            <w:r>
+              <w:t>WeakMap</w:t>
+            </w:r>
+            <w:proofErr w:type="spellEnd"/>
+            <w:r>
+              <w:t xml:space="preserve"> but Maps are very useful.</w:t>
+            </w:r>
+          </w:p>
+          <w:p>
+            <w:r>
+              <w:t xml:space="preserve">//For knowledge purpose knowing </w:t>
+            </w:r>
+            <w:proofErr w:type="spellStart"/>
+            <w:r>
+              <w:t>Weakmap</w:t>
+            </w:r>
+            <w:proofErr w:type="spellEnd"/>
+            <w:r>
+              <w:t xml:space="preserve"> is good.</w:t>
+            </w:r>
+          </w:p>
+          <w:p/>
+          <w:p/>
+        </w:tc>
+      </w:tr>
+    </w:tbl>
+    <w:p/>
     <w:sectPr>
       <w:pgSz w:w="12240" w:h="15840"/>
       <w:pgMar w:top="1440" w:right="1440" w:bottom="1440" w:left="1440" w:header="720" w:footer="720" w:gutter="0"/>

</xml_diff>